<commit_message>
Informatics lab4 task2 + math analysis added
</commit_message>
<xml_diff>
--- a/semester1/informatics/labs/lab4/Informatics lab4.docx
+++ b/semester1/informatics/labs/lab4/Informatics lab4.docx
@@ -136,21 +136,7 @@
           <w:rFonts w:cs="Times New Roman"/>
           <w:szCs w:val="24"/>
         </w:rPr>
-        <w:t>Исследование протоколов,</w:t>
-      </w:r>
-      <w:r>
-        <w:rPr>
-          <w:rFonts w:cs="Times New Roman"/>
-          <w:szCs w:val="24"/>
-        </w:rPr>
-        <w:t xml:space="preserve"> </w:t>
-      </w:r>
-      <w:r>
-        <w:rPr>
-          <w:rFonts w:cs="Times New Roman"/>
-          <w:szCs w:val="24"/>
-        </w:rPr>
-        <w:t xml:space="preserve">форматов обмена информацией и </w:t>
+        <w:t xml:space="preserve">Исследование протоколов, форматов обмена информацией и </w:t>
       </w:r>
     </w:p>
     <w:p>
@@ -167,21 +153,7 @@
           <w:rFonts w:cs="Times New Roman"/>
           <w:szCs w:val="24"/>
         </w:rPr>
-        <w:t>языков разметки</w:t>
-      </w:r>
-      <w:r>
-        <w:rPr>
-          <w:rFonts w:cs="Times New Roman"/>
-          <w:szCs w:val="24"/>
-        </w:rPr>
-        <w:t xml:space="preserve"> </w:t>
-      </w:r>
-      <w:r>
-        <w:rPr>
-          <w:rFonts w:cs="Times New Roman"/>
-          <w:szCs w:val="24"/>
-        </w:rPr>
-        <w:t>документов</w:t>
+        <w:t>языков разметки документов</w:t>
       </w:r>
     </w:p>
     <w:p>
@@ -191,7 +163,6 @@
         <w:rPr>
           <w:rFonts w:cs="Times New Roman"/>
           <w:szCs w:val="24"/>
-          <w:lang w:val="en-US"/>
         </w:rPr>
       </w:pPr>
       <w:r>
@@ -205,7 +176,6 @@
         <w:rPr>
           <w:rFonts w:cs="Times New Roman"/>
           <w:szCs w:val="24"/>
-          <w:lang w:val="en-US"/>
         </w:rPr>
         <w:t>17</w:t>
       </w:r>
@@ -457,7 +427,7 @@
           <w:r>
             <w:fldChar w:fldCharType="separate"/>
           </w:r>
-          <w:hyperlink w:anchor="_Toc178720522" w:history="1">
+          <w:hyperlink w:anchor="_Toc182168075" w:history="1">
             <w:r>
               <w:rPr>
                 <w:rStyle w:val="ad"/>
@@ -480,7 +450,7 @@
               <w:rPr>
                 <w:webHidden/>
               </w:rPr>
-              <w:instrText xml:space="preserve"> PAGEREF _Toc178720522 \h </w:instrText>
+              <w:instrText xml:space="preserve"> PAGEREF _Toc182168075 \h </w:instrText>
             </w:r>
             <w:r>
               <w:rPr>
@@ -520,7 +490,7 @@
               <w:lang w:eastAsia="ru-RU"/>
             </w:rPr>
           </w:pPr>
-          <w:hyperlink w:anchor="_Toc178720523" w:history="1">
+          <w:hyperlink w:anchor="_Toc182168076" w:history="1">
             <w:r>
               <w:rPr>
                 <w:rStyle w:val="ad"/>
@@ -543,251 +513,7 @@
               <w:rPr>
                 <w:webHidden/>
               </w:rPr>
-              <w:instrText xml:space="preserve"> PAGEREF _Toc178720523 \h </w:instrText>
-            </w:r>
-            <w:r>
-              <w:rPr>
-                <w:webHidden/>
-              </w:rPr>
-            </w:r>
-            <w:r>
-              <w:rPr>
-                <w:webHidden/>
-              </w:rPr>
-              <w:fldChar w:fldCharType="separate"/>
-            </w:r>
-            <w:r>
-              <w:rPr>
-                <w:webHidden/>
-              </w:rPr>
-              <w:t>4</w:t>
-            </w:r>
-            <w:r>
-              <w:rPr>
-                <w:webHidden/>
-              </w:rPr>
-              <w:fldChar w:fldCharType="end"/>
-            </w:r>
-          </w:hyperlink>
-        </w:p>
-        <w:p>
-          <w:pPr>
-            <w:pStyle w:val="21"/>
-            <w:rPr>
-              <w:rFonts w:asciiTheme="minorHAnsi" w:hAnsiTheme="minorHAnsi" w:cstheme="minorBidi"/>
-              <w:i w:val="0"/>
-              <w:iCs w:val="0"/>
-              <w:sz w:val="22"/>
-              <w:lang w:eastAsia="ru-RU"/>
-            </w:rPr>
-          </w:pPr>
-          <w:hyperlink w:anchor="_Toc178720524" w:history="1">
-            <w:r>
-              <w:rPr>
-                <w:rStyle w:val="ad"/>
-              </w:rPr>
-              <w:t>Схема декодирования классического кода Хэмминга (7;4)</w:t>
-            </w:r>
-            <w:r>
-              <w:rPr>
-                <w:webHidden/>
-              </w:rPr>
-              <w:tab/>
-            </w:r>
-            <w:r>
-              <w:rPr>
-                <w:webHidden/>
-              </w:rPr>
-              <w:fldChar w:fldCharType="begin"/>
-            </w:r>
-            <w:r>
-              <w:rPr>
-                <w:webHidden/>
-              </w:rPr>
-              <w:instrText xml:space="preserve"> PAGEREF _Toc178720524 \h </w:instrText>
-            </w:r>
-            <w:r>
-              <w:rPr>
-                <w:webHidden/>
-              </w:rPr>
-            </w:r>
-            <w:r>
-              <w:rPr>
-                <w:webHidden/>
-              </w:rPr>
-              <w:fldChar w:fldCharType="separate"/>
-            </w:r>
-            <w:r>
-              <w:rPr>
-                <w:webHidden/>
-              </w:rPr>
-              <w:t>4</w:t>
-            </w:r>
-            <w:r>
-              <w:rPr>
-                <w:webHidden/>
-              </w:rPr>
-              <w:fldChar w:fldCharType="end"/>
-            </w:r>
-          </w:hyperlink>
-        </w:p>
-        <w:p>
-          <w:pPr>
-            <w:pStyle w:val="21"/>
-            <w:rPr>
-              <w:rFonts w:asciiTheme="minorHAnsi" w:hAnsiTheme="minorHAnsi" w:cstheme="minorBidi"/>
-              <w:i w:val="0"/>
-              <w:iCs w:val="0"/>
-              <w:sz w:val="22"/>
-              <w:lang w:eastAsia="ru-RU"/>
-            </w:rPr>
-          </w:pPr>
-          <w:hyperlink w:anchor="_Toc178720525" w:history="1">
-            <w:r>
-              <w:rPr>
-                <w:rStyle w:val="ad"/>
-              </w:rPr>
-              <w:t>1) №43</w:t>
-            </w:r>
-            <w:r>
-              <w:rPr>
-                <w:webHidden/>
-              </w:rPr>
-              <w:tab/>
-            </w:r>
-            <w:r>
-              <w:rPr>
-                <w:webHidden/>
-              </w:rPr>
-              <w:fldChar w:fldCharType="begin"/>
-            </w:r>
-            <w:r>
-              <w:rPr>
-                <w:webHidden/>
-              </w:rPr>
-              <w:instrText xml:space="preserve"> PAGEREF _Toc178720525 \h </w:instrText>
-            </w:r>
-            <w:r>
-              <w:rPr>
-                <w:webHidden/>
-              </w:rPr>
-            </w:r>
-            <w:r>
-              <w:rPr>
-                <w:webHidden/>
-              </w:rPr>
-              <w:fldChar w:fldCharType="separate"/>
-            </w:r>
-            <w:r>
-              <w:rPr>
-                <w:webHidden/>
-              </w:rPr>
-              <w:t>4</w:t>
-            </w:r>
-            <w:r>
-              <w:rPr>
-                <w:webHidden/>
-              </w:rPr>
-              <w:fldChar w:fldCharType="end"/>
-            </w:r>
-          </w:hyperlink>
-        </w:p>
-        <w:p>
-          <w:pPr>
-            <w:pStyle w:val="21"/>
-            <w:rPr>
-              <w:rFonts w:asciiTheme="minorHAnsi" w:hAnsiTheme="minorHAnsi" w:cstheme="minorBidi"/>
-              <w:i w:val="0"/>
-              <w:iCs w:val="0"/>
-              <w:sz w:val="22"/>
-              <w:lang w:eastAsia="ru-RU"/>
-            </w:rPr>
-          </w:pPr>
-          <w:hyperlink w:anchor="_Toc178720526" w:history="1">
-            <w:r>
-              <w:rPr>
-                <w:rStyle w:val="ad"/>
-              </w:rPr>
-              <w:t>2) №80</w:t>
-            </w:r>
-            <w:r>
-              <w:rPr>
-                <w:webHidden/>
-              </w:rPr>
-              <w:tab/>
-            </w:r>
-            <w:r>
-              <w:rPr>
-                <w:webHidden/>
-              </w:rPr>
-              <w:fldChar w:fldCharType="begin"/>
-            </w:r>
-            <w:r>
-              <w:rPr>
-                <w:webHidden/>
-              </w:rPr>
-              <w:instrText xml:space="preserve"> PAGEREF _Toc178720526 \h </w:instrText>
-            </w:r>
-            <w:r>
-              <w:rPr>
-                <w:webHidden/>
-              </w:rPr>
-            </w:r>
-            <w:r>
-              <w:rPr>
-                <w:webHidden/>
-              </w:rPr>
-              <w:fldChar w:fldCharType="separate"/>
-            </w:r>
-            <w:r>
-              <w:rPr>
-                <w:webHidden/>
-              </w:rPr>
-              <w:t>4</w:t>
-            </w:r>
-            <w:r>
-              <w:rPr>
-                <w:webHidden/>
-              </w:rPr>
-              <w:fldChar w:fldCharType="end"/>
-            </w:r>
-          </w:hyperlink>
-        </w:p>
-        <w:p>
-          <w:pPr>
-            <w:pStyle w:val="21"/>
-            <w:rPr>
-              <w:rFonts w:asciiTheme="minorHAnsi" w:hAnsiTheme="minorHAnsi" w:cstheme="minorBidi"/>
-              <w:i w:val="0"/>
-              <w:iCs w:val="0"/>
-              <w:sz w:val="22"/>
-              <w:lang w:eastAsia="ru-RU"/>
-            </w:rPr>
-          </w:pPr>
-          <w:hyperlink w:anchor="_Toc178720527" w:history="1">
-            <w:r>
-              <w:rPr>
-                <w:rStyle w:val="ad"/>
-              </w:rPr>
-              <w:t>3) №5</w:t>
-            </w:r>
-            <w:r>
-              <w:rPr>
-                <w:webHidden/>
-              </w:rPr>
-              <w:tab/>
-            </w:r>
-            <w:r>
-              <w:rPr>
-                <w:webHidden/>
-              </w:rPr>
-              <w:fldChar w:fldCharType="begin"/>
-            </w:r>
-            <w:r>
-              <w:rPr>
-                <w:webHidden/>
-              </w:rPr>
-              <w:instrText xml:space="preserve"> PAGEREF _Toc178720527 \h </w:instrText>
+              <w:instrText xml:space="preserve"> PAGEREF _Toc182168076 \h </w:instrText>
             </w:r>
             <w:r>
               <w:rPr>
@@ -816,21 +542,23 @@
         </w:p>
         <w:p>
           <w:pPr>
-            <w:pStyle w:val="21"/>
+            <w:pStyle w:val="11"/>
             <w:rPr>
               <w:rFonts w:asciiTheme="minorHAnsi" w:hAnsiTheme="minorHAnsi" w:cstheme="minorBidi"/>
+              <w:b w:val="0"/>
+              <w:bCs w:val="0"/>
               <w:i w:val="0"/>
               <w:iCs w:val="0"/>
               <w:sz w:val="22"/>
               <w:lang w:eastAsia="ru-RU"/>
             </w:rPr>
           </w:pPr>
-          <w:hyperlink w:anchor="_Toc178720528" w:history="1">
+          <w:hyperlink w:anchor="_Toc182168077" w:history="1">
             <w:r>
               <w:rPr>
                 <w:rStyle w:val="ad"/>
               </w:rPr>
-              <w:t>4) №42</w:t>
+              <w:t>Дополнительное задание</w:t>
             </w:r>
             <w:r>
               <w:rPr>
@@ -848,7 +576,7 @@
               <w:rPr>
                 <w:webHidden/>
               </w:rPr>
-              <w:instrText xml:space="preserve"> PAGEREF _Toc178720528 \h </w:instrText>
+              <w:instrText xml:space="preserve"> PAGEREF _Toc182168077 \h </w:instrText>
             </w:r>
             <w:r>
               <w:rPr>
@@ -877,21 +605,23 @@
         </w:p>
         <w:p>
           <w:pPr>
-            <w:pStyle w:val="21"/>
+            <w:pStyle w:val="11"/>
             <w:rPr>
               <w:rFonts w:asciiTheme="minorHAnsi" w:hAnsiTheme="minorHAnsi" w:cstheme="minorBidi"/>
+              <w:b w:val="0"/>
+              <w:bCs w:val="0"/>
               <w:i w:val="0"/>
               <w:iCs w:val="0"/>
               <w:sz w:val="22"/>
               <w:lang w:eastAsia="ru-RU"/>
             </w:rPr>
           </w:pPr>
-          <w:hyperlink w:anchor="_Toc178720529" w:history="1">
+          <w:hyperlink w:anchor="_Toc182168078" w:history="1">
             <w:r>
               <w:rPr>
                 <w:rStyle w:val="ad"/>
               </w:rPr>
-              <w:t>Схема декодирования классического кода Хэмминга (15;11)</w:t>
+              <w:t>Заключение</w:t>
             </w:r>
             <w:r>
               <w:rPr>
@@ -909,7 +639,7 @@
               <w:rPr>
                 <w:webHidden/>
               </w:rPr>
-              <w:instrText xml:space="preserve"> PAGEREF _Toc178720529 \h </w:instrText>
+              <w:instrText xml:space="preserve"> PAGEREF _Toc182168078 \h </w:instrText>
             </w:r>
             <w:r>
               <w:rPr>
@@ -926,129 +656,7 @@
               <w:rPr>
                 <w:webHidden/>
               </w:rPr>
-              <w:t>6</w:t>
-            </w:r>
-            <w:r>
-              <w:rPr>
-                <w:webHidden/>
-              </w:rPr>
-              <w:fldChar w:fldCharType="end"/>
-            </w:r>
-          </w:hyperlink>
-        </w:p>
-        <w:p>
-          <w:pPr>
-            <w:pStyle w:val="21"/>
-            <w:rPr>
-              <w:rFonts w:asciiTheme="minorHAnsi" w:hAnsiTheme="minorHAnsi" w:cstheme="minorBidi"/>
-              <w:i w:val="0"/>
-              <w:iCs w:val="0"/>
-              <w:sz w:val="22"/>
-              <w:lang w:eastAsia="ru-RU"/>
-            </w:rPr>
-          </w:pPr>
-          <w:hyperlink w:anchor="_Toc178720530" w:history="1">
-            <w:r>
-              <w:rPr>
-                <w:rStyle w:val="ad"/>
-              </w:rPr>
-              <w:t>5) №61</w:t>
-            </w:r>
-            <w:r>
-              <w:rPr>
-                <w:webHidden/>
-              </w:rPr>
-              <w:tab/>
-            </w:r>
-            <w:r>
-              <w:rPr>
-                <w:webHidden/>
-              </w:rPr>
-              <w:fldChar w:fldCharType="begin"/>
-            </w:r>
-            <w:r>
-              <w:rPr>
-                <w:webHidden/>
-              </w:rPr>
-              <w:instrText xml:space="preserve"> PAGEREF _Toc178720530 \h </w:instrText>
-            </w:r>
-            <w:r>
-              <w:rPr>
-                <w:webHidden/>
-              </w:rPr>
-            </w:r>
-            <w:r>
-              <w:rPr>
-                <w:webHidden/>
-              </w:rPr>
-              <w:fldChar w:fldCharType="separate"/>
-            </w:r>
-            <w:r>
-              <w:rPr>
-                <w:webHidden/>
-              </w:rPr>
-              <w:t>6</w:t>
-            </w:r>
-            <w:r>
-              <w:rPr>
-                <w:webHidden/>
-              </w:rPr>
-              <w:fldChar w:fldCharType="end"/>
-            </w:r>
-          </w:hyperlink>
-        </w:p>
-        <w:p>
-          <w:pPr>
-            <w:pStyle w:val="21"/>
-            <w:rPr>
-              <w:rFonts w:asciiTheme="minorHAnsi" w:hAnsiTheme="minorHAnsi" w:cstheme="minorBidi"/>
-              <w:i w:val="0"/>
-              <w:iCs w:val="0"/>
-              <w:sz w:val="22"/>
-              <w:lang w:eastAsia="ru-RU"/>
-            </w:rPr>
-          </w:pPr>
-          <w:hyperlink w:anchor="_Toc178720531" w:history="1">
-            <w:r>
-              <w:rPr>
-                <w:rStyle w:val="ad"/>
-              </w:rPr>
-              <w:t>6) № (43 + 80 + 5 + 42) * 4 = 680</w:t>
-            </w:r>
-            <w:r>
-              <w:rPr>
-                <w:webHidden/>
-              </w:rPr>
-              <w:tab/>
-            </w:r>
-            <w:r>
-              <w:rPr>
-                <w:webHidden/>
-              </w:rPr>
-              <w:fldChar w:fldCharType="begin"/>
-            </w:r>
-            <w:r>
-              <w:rPr>
-                <w:webHidden/>
-              </w:rPr>
-              <w:instrText xml:space="preserve"> PAGEREF _Toc178720531 \h </w:instrText>
-            </w:r>
-            <w:r>
-              <w:rPr>
-                <w:webHidden/>
-              </w:rPr>
-            </w:r>
-            <w:r>
-              <w:rPr>
-                <w:webHidden/>
-              </w:rPr>
-              <w:fldChar w:fldCharType="separate"/>
-            </w:r>
-            <w:r>
-              <w:rPr>
-                <w:webHidden/>
-              </w:rPr>
-              <w:t>7</w:t>
+              <w:t>5</w:t>
             </w:r>
             <w:r>
               <w:rPr>
@@ -1071,133 +679,7 @@
               <w:lang w:eastAsia="ru-RU"/>
             </w:rPr>
           </w:pPr>
-          <w:hyperlink w:anchor="_Toc178720532" w:history="1">
-            <w:r>
-              <w:rPr>
-                <w:rStyle w:val="ad"/>
-              </w:rPr>
-              <w:t>Дополнительное задание</w:t>
-            </w:r>
-            <w:r>
-              <w:rPr>
-                <w:webHidden/>
-              </w:rPr>
-              <w:tab/>
-            </w:r>
-            <w:r>
-              <w:rPr>
-                <w:webHidden/>
-              </w:rPr>
-              <w:fldChar w:fldCharType="begin"/>
-            </w:r>
-            <w:r>
-              <w:rPr>
-                <w:webHidden/>
-              </w:rPr>
-              <w:instrText xml:space="preserve"> PAGEREF _Toc178720532 \h </w:instrText>
-            </w:r>
-            <w:r>
-              <w:rPr>
-                <w:webHidden/>
-              </w:rPr>
-            </w:r>
-            <w:r>
-              <w:rPr>
-                <w:webHidden/>
-              </w:rPr>
-              <w:fldChar w:fldCharType="separate"/>
-            </w:r>
-            <w:r>
-              <w:rPr>
-                <w:webHidden/>
-              </w:rPr>
-              <w:t>7</w:t>
-            </w:r>
-            <w:r>
-              <w:rPr>
-                <w:webHidden/>
-              </w:rPr>
-              <w:fldChar w:fldCharType="end"/>
-            </w:r>
-          </w:hyperlink>
-        </w:p>
-        <w:p>
-          <w:pPr>
-            <w:pStyle w:val="11"/>
-            <w:rPr>
-              <w:rFonts w:asciiTheme="minorHAnsi" w:hAnsiTheme="minorHAnsi" w:cstheme="minorBidi"/>
-              <w:b w:val="0"/>
-              <w:bCs w:val="0"/>
-              <w:i w:val="0"/>
-              <w:iCs w:val="0"/>
-              <w:sz w:val="22"/>
-              <w:lang w:eastAsia="ru-RU"/>
-            </w:rPr>
-          </w:pPr>
-          <w:hyperlink w:anchor="_Toc178720533" w:history="1">
-            <w:r>
-              <w:rPr>
-                <w:rStyle w:val="ad"/>
-              </w:rPr>
-              <w:t>Заключение</w:t>
-            </w:r>
-            <w:r>
-              <w:rPr>
-                <w:webHidden/>
-              </w:rPr>
-              <w:tab/>
-            </w:r>
-            <w:r>
-              <w:rPr>
-                <w:webHidden/>
-              </w:rPr>
-              <w:fldChar w:fldCharType="begin"/>
-            </w:r>
-            <w:r>
-              <w:rPr>
-                <w:webHidden/>
-              </w:rPr>
-              <w:instrText xml:space="preserve"> PAGEREF _Toc178720533 \h </w:instrText>
-            </w:r>
-            <w:r>
-              <w:rPr>
-                <w:webHidden/>
-              </w:rPr>
-            </w:r>
-            <w:r>
-              <w:rPr>
-                <w:webHidden/>
-              </w:rPr>
-              <w:fldChar w:fldCharType="separate"/>
-            </w:r>
-            <w:r>
-              <w:rPr>
-                <w:webHidden/>
-              </w:rPr>
-              <w:t>8</w:t>
-            </w:r>
-            <w:r>
-              <w:rPr>
-                <w:webHidden/>
-              </w:rPr>
-              <w:fldChar w:fldCharType="end"/>
-            </w:r>
-          </w:hyperlink>
-        </w:p>
-        <w:p>
-          <w:pPr>
-            <w:pStyle w:val="11"/>
-            <w:rPr>
-              <w:rFonts w:asciiTheme="minorHAnsi" w:hAnsiTheme="minorHAnsi" w:cstheme="minorBidi"/>
-              <w:b w:val="0"/>
-              <w:bCs w:val="0"/>
-              <w:i w:val="0"/>
-              <w:iCs w:val="0"/>
-              <w:sz w:val="22"/>
-              <w:lang w:eastAsia="ru-RU"/>
-            </w:rPr>
-          </w:pPr>
-          <w:hyperlink w:anchor="_Toc178720534" w:history="1">
+          <w:hyperlink w:anchor="_Toc182168079" w:history="1">
             <w:r>
               <w:rPr>
                 <w:rStyle w:val="ad"/>
@@ -1220,7 +702,7 @@
               <w:rPr>
                 <w:webHidden/>
               </w:rPr>
-              <w:instrText xml:space="preserve"> PAGEREF _Toc178720534 \h </w:instrText>
+              <w:instrText xml:space="preserve"> PAGEREF _Toc182168079 \h </w:instrText>
             </w:r>
             <w:r>
               <w:rPr>
@@ -1237,7 +719,7 @@
               <w:rPr>
                 <w:webHidden/>
               </w:rPr>
-              <w:t>8</w:t>
+              <w:t>5</w:t>
             </w:r>
             <w:r>
               <w:rPr>
@@ -1275,7 +757,7 @@
           <w:szCs w:val="24"/>
         </w:rPr>
       </w:pPr>
-      <w:bookmarkStart w:id="0" w:name="_Toc178720522"/>
+      <w:bookmarkStart w:id="0" w:name="_Toc182168075"/>
       <w:r>
         <w:rPr>
           <w:szCs w:val="24"/>
@@ -1307,15 +789,7 @@
         <w:t xml:space="preserve"> </w:t>
       </w:r>
       <w:r>
-        <w:t xml:space="preserve">125598 / 36 = 26. В случае, если в оба </w:t>
-      </w:r>
-      <w:proofErr w:type="spellStart"/>
-      <w:r>
-        <w:t>указнных</w:t>
-      </w:r>
-      <w:proofErr w:type="spellEnd"/>
-      <w:r>
-        <w:t xml:space="preserve"> дня недели нет</w:t>
+        <w:t>125598 / 36 = 26. В случае, если в оба указнных дня недели нет</w:t>
       </w:r>
       <w:r>
         <w:t xml:space="preserve"> </w:t>
@@ -1464,15 +938,7 @@
         <w:t xml:space="preserve"> </w:t>
       </w:r>
       <w:r>
-        <w:t xml:space="preserve">максимального числа баллов </w:t>
-      </w:r>
-      <w:proofErr w:type="spellStart"/>
-      <w:r>
-        <w:t>БаРС</w:t>
-      </w:r>
-      <w:proofErr w:type="spellEnd"/>
-      <w:r>
-        <w:t xml:space="preserve"> за данную лабораторную):</w:t>
+        <w:t>максимального числа баллов БаРС за данную лабораторную):</w:t>
       </w:r>
       <w:r>
         <w:t xml:space="preserve"> </w:t>
@@ -1484,15 +950,7 @@
         <w:t xml:space="preserve"> </w:t>
       </w:r>
       <w:r>
-        <w:t xml:space="preserve">бы осуществляла </w:t>
-      </w:r>
-      <w:proofErr w:type="spellStart"/>
-      <w:r>
-        <w:t>парсинг</w:t>
-      </w:r>
-      <w:proofErr w:type="spellEnd"/>
-      <w:r>
-        <w:t xml:space="preserve"> и конвертацию исходного файла в новый</w:t>
+        <w:t>бы осуществляла парсинг и конвертацию исходного файла в новый</w:t>
       </w:r>
       <w:r>
         <w:t xml:space="preserve"> </w:t>
@@ -1542,15 +1000,7 @@
         <w:t xml:space="preserve"> </w:t>
       </w:r>
       <w:r>
-        <w:t xml:space="preserve">максимального числа баллов </w:t>
-      </w:r>
-      <w:proofErr w:type="spellStart"/>
-      <w:r>
-        <w:t>БаРС</w:t>
-      </w:r>
-      <w:proofErr w:type="spellEnd"/>
-      <w:r>
-        <w:t xml:space="preserve"> за данную лабораторную).</w:t>
+        <w:t>максимального числа баллов БаРС за данную лабораторную).</w:t>
       </w:r>
     </w:p>
     <w:p>
@@ -1568,13 +1018,8 @@
       <w:r>
         <w:t xml:space="preserve"> </w:t>
       </w:r>
-      <w:proofErr w:type="spellStart"/>
-      <w:r>
-        <w:t>парсинг</w:t>
-      </w:r>
-      <w:proofErr w:type="spellEnd"/>
-      <w:r>
-        <w:t xml:space="preserve"> и конвертацию файлов.</w:t>
+      <w:r>
+        <w:t>парсинг и конвертацию файлов.</w:t>
       </w:r>
     </w:p>
     <w:p>
@@ -1652,15 +1097,7 @@
         <w:t xml:space="preserve"> </w:t>
       </w:r>
       <w:r>
-        <w:t xml:space="preserve">максимального числа баллов </w:t>
-      </w:r>
-      <w:proofErr w:type="spellStart"/>
-      <w:r>
-        <w:t>БаРС</w:t>
-      </w:r>
-      <w:proofErr w:type="spellEnd"/>
-      <w:r>
-        <w:t xml:space="preserve"> за данную лабораторную).</w:t>
+        <w:t>максимального числа баллов БаРС за данную лабораторную).</w:t>
       </w:r>
     </w:p>
     <w:p>
@@ -1724,15 +1161,7 @@
         <w:t xml:space="preserve"> </w:t>
       </w:r>
       <w:r>
-        <w:t xml:space="preserve">максимального числа баллов </w:t>
-      </w:r>
-      <w:proofErr w:type="spellStart"/>
-      <w:r>
-        <w:t>БаРС</w:t>
-      </w:r>
-      <w:proofErr w:type="spellEnd"/>
-      <w:r>
-        <w:t xml:space="preserve"> за данную лабораторную).</w:t>
+        <w:t>максимального числа баллов БаРС за данную лабораторную).</w:t>
       </w:r>
     </w:p>
     <w:p>
@@ -1757,15 +1186,7 @@
         <w:t xml:space="preserve"> </w:t>
       </w:r>
       <w:r>
-        <w:t xml:space="preserve">То есть ваш код должен уметь осуществлять </w:t>
-      </w:r>
-      <w:proofErr w:type="spellStart"/>
-      <w:r>
-        <w:t>парсинг</w:t>
-      </w:r>
-      <w:proofErr w:type="spellEnd"/>
-      <w:r>
-        <w:t xml:space="preserve"> и</w:t>
+        <w:t>То есть ваш код должен уметь осуществлять парсинг и</w:t>
       </w:r>
       <w:r>
         <w:t xml:space="preserve"> </w:t>
@@ -1852,15 +1273,7 @@
         <w:t xml:space="preserve"> </w:t>
       </w:r>
       <w:r>
-        <w:t xml:space="preserve">максимального числа баллов </w:t>
-      </w:r>
-      <w:proofErr w:type="spellStart"/>
-      <w:r>
-        <w:t>БаРС</w:t>
-      </w:r>
-      <w:proofErr w:type="spellEnd"/>
-      <w:r>
-        <w:t xml:space="preserve"> за данную лабораторную).</w:t>
+        <w:t>максимального числа баллов БаРС за данную лабораторную).</w:t>
       </w:r>
     </w:p>
     <w:p>
@@ -1885,15 +1298,7 @@
         <w:t xml:space="preserve"> </w:t>
       </w:r>
       <w:r>
-        <w:t xml:space="preserve">стократное время выполнения </w:t>
-      </w:r>
-      <w:proofErr w:type="spellStart"/>
-      <w:r>
-        <w:t>парсинга</w:t>
-      </w:r>
-      <w:proofErr w:type="spellEnd"/>
-      <w:r>
-        <w:t xml:space="preserve"> + конвертации в</w:t>
+        <w:t>стократное время выполнения парсинга + конвертации в</w:t>
       </w:r>
       <w:r>
         <w:t xml:space="preserve"> </w:t>
@@ -1943,15 +1348,7 @@
         <w:t xml:space="preserve"> </w:t>
       </w:r>
       <w:r>
-        <w:t xml:space="preserve">максимального числа баллов </w:t>
-      </w:r>
-      <w:proofErr w:type="spellStart"/>
-      <w:r>
-        <w:t>БаРС</w:t>
-      </w:r>
-      <w:proofErr w:type="spellEnd"/>
-      <w:r>
-        <w:t xml:space="preserve"> за данную лабораторную).</w:t>
+        <w:t>максимального числа баллов БаРС за данную лабораторную).</w:t>
       </w:r>
     </w:p>
     <w:p>
@@ -1969,13 +1366,8 @@
       <w:r>
         <w:t xml:space="preserve"> </w:t>
       </w:r>
-      <w:proofErr w:type="spellStart"/>
-      <w:r>
-        <w:t>парсинг</w:t>
-      </w:r>
-      <w:proofErr w:type="spellEnd"/>
-      <w:r>
-        <w:t xml:space="preserve"> и конвертацию исходного файла в любой другой</w:t>
+      <w:r>
+        <w:t>парсинг и конвертацию исходного файла в любой другой</w:t>
       </w:r>
       <w:r>
         <w:t xml:space="preserve"> </w:t>
@@ -2063,7 +1455,7 @@
         <w:spacing w:before="0" w:after="160"/>
         <w:ind w:firstLine="284"/>
       </w:pPr>
-      <w:bookmarkStart w:id="1" w:name="_Toc178720523"/>
+      <w:bookmarkStart w:id="1" w:name="_Toc182168076"/>
       <w:r>
         <w:rPr>
           <w:szCs w:val="24"/>
@@ -2094,25 +1486,192 @@
     <w:p>
       <w:pPr>
         <w:ind w:firstLine="284"/>
+      </w:pPr>
+      <w:r>
+        <w:t>Исходный код всех файлов лабораторной работы представлен по ссылке:</w:t>
+      </w:r>
+    </w:p>
+    <w:p>
+      <w:pPr>
+        <w:ind w:firstLine="284"/>
+      </w:pPr>
+      <w:hyperlink r:id="rId9" w:history="1">
+        <w:r>
+          <w:rPr>
+            <w:rStyle w:val="ad"/>
+            <w:lang w:val="en-US"/>
+          </w:rPr>
+          <w:t>https</w:t>
+        </w:r>
+        <w:r>
+          <w:rPr>
+            <w:rStyle w:val="ad"/>
+          </w:rPr>
+          <w:t>://</w:t>
+        </w:r>
+        <w:r>
+          <w:rPr>
+            <w:rStyle w:val="ad"/>
+            <w:lang w:val="en-US"/>
+          </w:rPr>
+          <w:t>github</w:t>
+        </w:r>
+        <w:r>
+          <w:rPr>
+            <w:rStyle w:val="ad"/>
+          </w:rPr>
+          <w:t>.</w:t>
+        </w:r>
+        <w:r>
+          <w:rPr>
+            <w:rStyle w:val="ad"/>
+            <w:lang w:val="en-US"/>
+          </w:rPr>
+          <w:t>com</w:t>
+        </w:r>
+        <w:r>
+          <w:rPr>
+            <w:rStyle w:val="ad"/>
+          </w:rPr>
+          <w:t>/</w:t>
+        </w:r>
+        <w:r>
+          <w:rPr>
+            <w:rStyle w:val="ad"/>
+            <w:lang w:val="en-US"/>
+          </w:rPr>
+          <w:t>Dkanil</w:t>
+        </w:r>
+        <w:r>
+          <w:rPr>
+            <w:rStyle w:val="ad"/>
+          </w:rPr>
+          <w:t>/</w:t>
+        </w:r>
+        <w:r>
+          <w:rPr>
+            <w:rStyle w:val="ad"/>
+            <w:lang w:val="en-US"/>
+          </w:rPr>
+          <w:t>ITMO</w:t>
+        </w:r>
+        <w:r>
+          <w:rPr>
+            <w:rStyle w:val="ad"/>
+          </w:rPr>
+          <w:t>/</w:t>
+        </w:r>
+        <w:r>
+          <w:rPr>
+            <w:rStyle w:val="ad"/>
+            <w:lang w:val="en-US"/>
+          </w:rPr>
+          <w:t>tree</w:t>
+        </w:r>
+        <w:r>
+          <w:rPr>
+            <w:rStyle w:val="ad"/>
+          </w:rPr>
+          <w:t>/</w:t>
+        </w:r>
+        <w:r>
+          <w:rPr>
+            <w:rStyle w:val="ad"/>
+            <w:lang w:val="en-US"/>
+          </w:rPr>
+          <w:t>main</w:t>
+        </w:r>
+        <w:r>
+          <w:rPr>
+            <w:rStyle w:val="ad"/>
+          </w:rPr>
+          <w:t>/</w:t>
+        </w:r>
+        <w:r>
+          <w:rPr>
+            <w:rStyle w:val="ad"/>
+            <w:lang w:val="en-US"/>
+          </w:rPr>
+          <w:t>semester</w:t>
+        </w:r>
+        <w:r>
+          <w:rPr>
+            <w:rStyle w:val="ad"/>
+          </w:rPr>
+          <w:t>1/</w:t>
+        </w:r>
+        <w:r>
+          <w:rPr>
+            <w:rStyle w:val="ad"/>
+            <w:lang w:val="en-US"/>
+          </w:rPr>
+          <w:t>informatics</w:t>
+        </w:r>
+        <w:r>
+          <w:rPr>
+            <w:rStyle w:val="ad"/>
+          </w:rPr>
+          <w:t>/</w:t>
+        </w:r>
+        <w:r>
+          <w:rPr>
+            <w:rStyle w:val="ad"/>
+            <w:lang w:val="en-US"/>
+          </w:rPr>
+          <w:t>labs</w:t>
+        </w:r>
+        <w:r>
+          <w:rPr>
+            <w:rStyle w:val="ad"/>
+          </w:rPr>
+          <w:t>/</w:t>
+        </w:r>
+        <w:r>
+          <w:rPr>
+            <w:rStyle w:val="ad"/>
+            <w:lang w:val="en-US"/>
+          </w:rPr>
+          <w:t>lab</w:t>
+        </w:r>
+        <w:r>
+          <w:rPr>
+            <w:rStyle w:val="ad"/>
+          </w:rPr>
+          <w:t>4</w:t>
+        </w:r>
+      </w:hyperlink>
+      <w:r>
+        <w:fldChar w:fldCharType="begin"/>
+      </w:r>
+      <w:r>
+        <w:instrText xml:space="preserve"> </w:instrText>
+      </w:r>
+      <w:r>
         <w:rPr>
           <w:lang w:val="en-US"/>
         </w:rPr>
-      </w:pPr>
-      <w:bookmarkStart w:id="2" w:name="_Toc178720524"/>
-      <w:proofErr w:type="spellStart"/>
+        <w:instrText>REF</w:instrText>
+      </w:r>
+      <w:r>
+        <w:instrText xml:space="preserve"> _</w:instrText>
+      </w:r>
       <w:r>
         <w:rPr>
           <w:lang w:val="en-US"/>
         </w:rPr>
-        <w:t>fgg</w:t>
-      </w:r>
-      <w:bookmarkEnd w:id="2"/>
-      <w:proofErr w:type="spellEnd"/>
-      <w:r>
-        <w:fldChar w:fldCharType="begin"/>
-      </w:r>
-      <w:r>
-        <w:instrText xml:space="preserve"> REF _Ref178523570 \h </w:instrText>
+        <w:instrText>Ref</w:instrText>
+      </w:r>
+      <w:r>
+        <w:instrText>178523570 \</w:instrText>
+      </w:r>
+      <w:r>
+        <w:rPr>
+          <w:lang w:val="en-US"/>
+        </w:rPr>
+        <w:instrText>h</w:instrText>
+      </w:r>
+      <w:r>
+        <w:instrText xml:space="preserve"> </w:instrText>
       </w:r>
       <w:r>
         <w:fldChar w:fldCharType="separate"/>
@@ -2127,21 +1686,209 @@
         <w:spacing w:before="0" w:after="160"/>
         <w:ind w:firstLine="284"/>
       </w:pPr>
-      <w:bookmarkStart w:id="3" w:name="_Toc178720532"/>
+      <w:bookmarkStart w:id="2" w:name="_Toc182168077"/>
       <w:r>
         <w:t>Дополнительное задание</w:t>
       </w:r>
-      <w:bookmarkEnd w:id="3"/>
+      <w:bookmarkEnd w:id="2"/>
     </w:p>
     <w:p>
       <w:pPr>
         <w:ind w:firstLine="284"/>
       </w:pPr>
-      <w:proofErr w:type="spellStart"/>
-      <w:r>
-        <w:t>Дл</w:t>
-      </w:r>
-      <w:proofErr w:type="spellEnd"/>
+      <w:bookmarkStart w:id="3" w:name="_Toc182168078"/>
+      <w:r>
+        <w:t>Исходный код всех файлов лабораторной работы представлен по ссылке:</w:t>
+      </w:r>
+    </w:p>
+    <w:p>
+      <w:pPr>
+        <w:ind w:firstLine="284"/>
+      </w:pPr>
+      <w:hyperlink r:id="rId10" w:history="1">
+        <w:r>
+          <w:rPr>
+            <w:rStyle w:val="ad"/>
+            <w:lang w:val="en-US"/>
+          </w:rPr>
+          <w:t>https</w:t>
+        </w:r>
+        <w:r>
+          <w:rPr>
+            <w:rStyle w:val="ad"/>
+          </w:rPr>
+          <w:t>://</w:t>
+        </w:r>
+        <w:r>
+          <w:rPr>
+            <w:rStyle w:val="ad"/>
+            <w:lang w:val="en-US"/>
+          </w:rPr>
+          <w:t>github</w:t>
+        </w:r>
+        <w:r>
+          <w:rPr>
+            <w:rStyle w:val="ad"/>
+          </w:rPr>
+          <w:t>.</w:t>
+        </w:r>
+        <w:r>
+          <w:rPr>
+            <w:rStyle w:val="ad"/>
+            <w:lang w:val="en-US"/>
+          </w:rPr>
+          <w:t>com</w:t>
+        </w:r>
+        <w:r>
+          <w:rPr>
+            <w:rStyle w:val="ad"/>
+          </w:rPr>
+          <w:t>/</w:t>
+        </w:r>
+        <w:r>
+          <w:rPr>
+            <w:rStyle w:val="ad"/>
+            <w:lang w:val="en-US"/>
+          </w:rPr>
+          <w:t>Dkanil</w:t>
+        </w:r>
+        <w:r>
+          <w:rPr>
+            <w:rStyle w:val="ad"/>
+          </w:rPr>
+          <w:t>/</w:t>
+        </w:r>
+        <w:r>
+          <w:rPr>
+            <w:rStyle w:val="ad"/>
+            <w:lang w:val="en-US"/>
+          </w:rPr>
+          <w:t>ITMO</w:t>
+        </w:r>
+        <w:r>
+          <w:rPr>
+            <w:rStyle w:val="ad"/>
+          </w:rPr>
+          <w:t>/</w:t>
+        </w:r>
+        <w:r>
+          <w:rPr>
+            <w:rStyle w:val="ad"/>
+            <w:lang w:val="en-US"/>
+          </w:rPr>
+          <w:t>tree</w:t>
+        </w:r>
+        <w:r>
+          <w:rPr>
+            <w:rStyle w:val="ad"/>
+          </w:rPr>
+          <w:t>/</w:t>
+        </w:r>
+        <w:r>
+          <w:rPr>
+            <w:rStyle w:val="ad"/>
+            <w:lang w:val="en-US"/>
+          </w:rPr>
+          <w:t>main</w:t>
+        </w:r>
+        <w:r>
+          <w:rPr>
+            <w:rStyle w:val="ad"/>
+          </w:rPr>
+          <w:t>/</w:t>
+        </w:r>
+        <w:r>
+          <w:rPr>
+            <w:rStyle w:val="ad"/>
+            <w:lang w:val="en-US"/>
+          </w:rPr>
+          <w:t>semester</w:t>
+        </w:r>
+        <w:r>
+          <w:rPr>
+            <w:rStyle w:val="ad"/>
+          </w:rPr>
+          <w:t>1/</w:t>
+        </w:r>
+        <w:r>
+          <w:rPr>
+            <w:rStyle w:val="ad"/>
+            <w:lang w:val="en-US"/>
+          </w:rPr>
+          <w:t>informatics</w:t>
+        </w:r>
+        <w:r>
+          <w:rPr>
+            <w:rStyle w:val="ad"/>
+          </w:rPr>
+          <w:t>/</w:t>
+        </w:r>
+        <w:r>
+          <w:rPr>
+            <w:rStyle w:val="ad"/>
+            <w:lang w:val="en-US"/>
+          </w:rPr>
+          <w:t>labs</w:t>
+        </w:r>
+        <w:r>
+          <w:rPr>
+            <w:rStyle w:val="ad"/>
+          </w:rPr>
+          <w:t>/</w:t>
+        </w:r>
+        <w:r>
+          <w:rPr>
+            <w:rStyle w:val="ad"/>
+            <w:lang w:val="en-US"/>
+          </w:rPr>
+          <w:t>lab</w:t>
+        </w:r>
+        <w:r>
+          <w:rPr>
+            <w:rStyle w:val="ad"/>
+          </w:rPr>
+          <w:t>4</w:t>
+        </w:r>
+      </w:hyperlink>
+      <w:r>
+        <w:fldChar w:fldCharType="begin"/>
+      </w:r>
+      <w:r>
+        <w:instrText xml:space="preserve"> </w:instrText>
+      </w:r>
+      <w:r>
+        <w:rPr>
+          <w:lang w:val="en-US"/>
+        </w:rPr>
+        <w:instrText>REF</w:instrText>
+      </w:r>
+      <w:r>
+        <w:instrText xml:space="preserve"> _</w:instrText>
+      </w:r>
+      <w:r>
+        <w:rPr>
+          <w:lang w:val="en-US"/>
+        </w:rPr>
+        <w:instrText>Ref</w:instrText>
+      </w:r>
+      <w:r>
+        <w:instrText>178523570 \</w:instrText>
+      </w:r>
+      <w:r>
+        <w:rPr>
+          <w:lang w:val="en-US"/>
+        </w:rPr>
+        <w:instrText>h</w:instrText>
+      </w:r>
+      <w:r>
+        <w:instrText xml:space="preserve"> </w:instrText>
+      </w:r>
+      <w:r>
+        <w:fldChar w:fldCharType="separate"/>
+      </w:r>
+      <w:r>
+        <w:fldChar w:fldCharType="end"/>
+      </w:r>
     </w:p>
     <w:p>
       <w:pPr>
@@ -2152,18 +1899,17 @@
           <w:u w:val="single"/>
         </w:rPr>
       </w:pPr>
-      <w:bookmarkStart w:id="4" w:name="_Toc178720533"/>
       <w:r>
         <w:t>Заключение</w:t>
       </w:r>
-      <w:bookmarkEnd w:id="4"/>
+      <w:bookmarkEnd w:id="3"/>
     </w:p>
     <w:p>
       <w:pPr>
         <w:ind w:firstLine="284"/>
       </w:pPr>
       <w:r>
-        <w:t>В ходе работы узнал принцип работы помехоустойчивого кода Хэмминга, научился самостоятельно обрабатывать и исправлять ошибки в нём.</w:t>
+        <w:t>прпрпр</w:t>
       </w:r>
     </w:p>
     <w:p>
@@ -2172,11 +1918,11 @@
         <w:spacing w:before="0" w:after="160"/>
         <w:ind w:firstLine="284"/>
       </w:pPr>
-      <w:bookmarkStart w:id="5" w:name="_Toc178720534"/>
+      <w:bookmarkStart w:id="4" w:name="_Toc182168079"/>
       <w:r>
         <w:t>Источники</w:t>
       </w:r>
-      <w:bookmarkEnd w:id="5"/>
+      <w:bookmarkEnd w:id="4"/>
     </w:p>
     <w:p>
       <w:pPr>
@@ -2188,13 +1934,8 @@
         <w:ind w:firstLine="284"/>
         <w:jc w:val="left"/>
       </w:pPr>
-      <w:proofErr w:type="spellStart"/>
-      <w:r>
-        <w:t>Балакшин</w:t>
-      </w:r>
-      <w:proofErr w:type="spellEnd"/>
-      <w:r>
-        <w:t xml:space="preserve"> П.В.</w:t>
+      <w:r>
+        <w:t>Балакшин П.В.</w:t>
       </w:r>
       <w:r>
         <w:t xml:space="preserve"> Информатика</w:t>
@@ -2214,7 +1955,7 @@
       <w:r>
         <w:t xml:space="preserve"> </w:t>
       </w:r>
-      <w:hyperlink r:id="rId9" w:history="1">
+      <w:hyperlink r:id="rId11" w:history="1">
         <w:r>
           <w:rPr>
             <w:rStyle w:val="ad"/>
@@ -2240,21 +1981,7 @@
         <w:rPr>
           <w:rFonts w:cs="Times New Roman"/>
         </w:rPr>
-        <w:t xml:space="preserve">Основы цифровой радиосвязи. Помехоустойчивое кодирование: метод. Указания / сост. Д. В. Пьянзин. – Саранск: Изд-во </w:t>
-      </w:r>
-      <w:proofErr w:type="spellStart"/>
-      <w:r>
-        <w:rPr>
-          <w:rFonts w:cs="Times New Roman"/>
-        </w:rPr>
-        <w:t>Мордов</w:t>
-      </w:r>
-      <w:proofErr w:type="spellEnd"/>
-      <w:r>
-        <w:rPr>
-          <w:rFonts w:cs="Times New Roman"/>
-        </w:rPr>
-        <w:t>. ун-та, 2009 – 16с.</w:t>
+        <w:t>Основы цифровой радиосвязи. Помехоустойчивое кодирование: метод. Указания / сост. Д. В. Пьянзин. – Саранск: Изд-во Мордов. ун-та, 2009 – 16с.</w:t>
       </w:r>
     </w:p>
     <w:p>
@@ -2274,21 +2001,7 @@
         <w:rPr>
           <w:rFonts w:cs="Times New Roman"/>
         </w:rPr>
-        <w:t>Коды и устройства помехоустойчивого кодирования информации / сост. Королев А.И. – Мн.:</w:t>
-      </w:r>
-      <w:proofErr w:type="gramStart"/>
-      <w:r>
-        <w:rPr>
-          <w:rFonts w:cs="Times New Roman"/>
-        </w:rPr>
-        <w:t xml:space="preserve">  ,</w:t>
-      </w:r>
-      <w:proofErr w:type="gramEnd"/>
-      <w:r>
-        <w:rPr>
-          <w:rFonts w:cs="Times New Roman"/>
-        </w:rPr>
-        <w:t xml:space="preserve"> 2002. с.286</w:t>
+        <w:t>Коды и устройства помехоустойчивого кодирования информации / сост. Королев А.И. – Мн.:  , 2002. с.286</w:t>
       </w:r>
     </w:p>
     <w:p>
@@ -2302,9 +2015,9 @@
       </w:pPr>
     </w:p>
     <w:sectPr>
-      <w:footerReference w:type="default" r:id="rId10"/>
-      <w:headerReference w:type="first" r:id="rId11"/>
-      <w:footerReference w:type="first" r:id="rId12"/>
+      <w:footerReference w:type="default" r:id="rId12"/>
+      <w:headerReference w:type="first" r:id="rId13"/>
+      <w:footerReference w:type="first" r:id="rId14"/>
       <w:pgSz w:w="11906" w:h="16838"/>
       <w:pgMar w:top="1134" w:right="850" w:bottom="1134" w:left="1701" w:header="708" w:footer="708" w:gutter="0"/>
       <w:cols w:space="708"/>
@@ -3692,7 +3405,7 @@
   <w:style w:type="paragraph" w:default="1" w:styleId="a">
     <w:name w:val="Normal"/>
     <w:qFormat/>
-    <w:rsid w:val="00F97B64"/>
+    <w:rsid w:val="00AB5831"/>
     <w:pPr>
       <w:spacing w:line="360" w:lineRule="auto"/>
       <w:jc w:val="both"/>

</xml_diff>

<commit_message>
Informatics lab4 full done
</commit_message>
<xml_diff>
--- a/semester1/informatics/labs/lab4/Informatics lab4.docx
+++ b/semester1/informatics/labs/lab4/Informatics lab4.docx
@@ -427,7 +427,7 @@
           <w:r>
             <w:fldChar w:fldCharType="separate"/>
           </w:r>
-          <w:hyperlink w:anchor="_Toc182391810" w:history="1">
+          <w:hyperlink w:anchor="_Toc183044356" w:history="1">
             <w:r>
               <w:rPr>
                 <w:rStyle w:val="ad"/>
@@ -450,7 +450,7 @@
               <w:rPr>
                 <w:webHidden/>
               </w:rPr>
-              <w:instrText xml:space="preserve"> PAGEREF _Toc182391810 \h </w:instrText>
+              <w:instrText xml:space="preserve"> PAGEREF _Toc183044356 \h </w:instrText>
             </w:r>
             <w:r>
               <w:rPr>
@@ -490,7 +490,7 @@
               <w:lang w:eastAsia="ru-RU"/>
             </w:rPr>
           </w:pPr>
-          <w:hyperlink w:anchor="_Toc182391811" w:history="1">
+          <w:hyperlink w:anchor="_Toc183044357" w:history="1">
             <w:r>
               <w:rPr>
                 <w:rStyle w:val="ad"/>
@@ -513,7 +513,7 @@
               <w:rPr>
                 <w:webHidden/>
               </w:rPr>
-              <w:instrText xml:space="preserve"> PAGEREF _Toc182391811 \h </w:instrText>
+              <w:instrText xml:space="preserve"> PAGEREF _Toc183044357 \h </w:instrText>
             </w:r>
             <w:r>
               <w:rPr>
@@ -553,7 +553,7 @@
               <w:lang w:eastAsia="ru-RU"/>
             </w:rPr>
           </w:pPr>
-          <w:hyperlink w:anchor="_Toc182391812" w:history="1">
+          <w:hyperlink w:anchor="_Toc183044358" w:history="1">
             <w:r>
               <w:rPr>
                 <w:rStyle w:val="ad"/>
@@ -576,7 +576,7 @@
               <w:rPr>
                 <w:webHidden/>
               </w:rPr>
-              <w:instrText xml:space="preserve"> PAGEREF _Toc182391812 \h </w:instrText>
+              <w:instrText xml:space="preserve"> PAGEREF _Toc183044358 \h </w:instrText>
             </w:r>
             <w:r>
               <w:rPr>
@@ -614,7 +614,7 @@
               <w:lang w:eastAsia="ru-RU"/>
             </w:rPr>
           </w:pPr>
-          <w:hyperlink w:anchor="_Toc182391813" w:history="1">
+          <w:hyperlink w:anchor="_Toc183044359" w:history="1">
             <w:r>
               <w:rPr>
                 <w:rStyle w:val="ad"/>
@@ -637,7 +637,7 @@
               <w:rPr>
                 <w:webHidden/>
               </w:rPr>
-              <w:instrText xml:space="preserve"> PAGEREF _Toc182391813 \h </w:instrText>
+              <w:instrText xml:space="preserve"> PAGEREF _Toc183044359 \h </w:instrText>
             </w:r>
             <w:r>
               <w:rPr>
@@ -675,7 +675,7 @@
               <w:lang w:eastAsia="ru-RU"/>
             </w:rPr>
           </w:pPr>
-          <w:hyperlink w:anchor="_Toc182391814" w:history="1">
+          <w:hyperlink w:anchor="_Toc183044360" w:history="1">
             <w:r>
               <w:rPr>
                 <w:rStyle w:val="ad"/>
@@ -698,7 +698,7 @@
               <w:rPr>
                 <w:webHidden/>
               </w:rPr>
-              <w:instrText xml:space="preserve"> PAGEREF _Toc182391814 \h </w:instrText>
+              <w:instrText xml:space="preserve"> PAGEREF _Toc183044360 \h </w:instrText>
             </w:r>
             <w:r>
               <w:rPr>
@@ -736,7 +736,7 @@
               <w:lang w:eastAsia="ru-RU"/>
             </w:rPr>
           </w:pPr>
-          <w:hyperlink w:anchor="_Toc182391815" w:history="1">
+          <w:hyperlink w:anchor="_Toc183044361" w:history="1">
             <w:r>
               <w:rPr>
                 <w:rStyle w:val="ad"/>
@@ -759,7 +759,7 @@
               <w:rPr>
                 <w:webHidden/>
               </w:rPr>
-              <w:instrText xml:space="preserve"> PAGEREF _Toc182391815 \h </w:instrText>
+              <w:instrText xml:space="preserve"> PAGEREF _Toc183044361 \h </w:instrText>
             </w:r>
             <w:r>
               <w:rPr>
@@ -797,7 +797,7 @@
               <w:lang w:eastAsia="ru-RU"/>
             </w:rPr>
           </w:pPr>
-          <w:hyperlink w:anchor="_Toc182391816" w:history="1">
+          <w:hyperlink w:anchor="_Toc183044362" w:history="1">
             <w:r>
               <w:rPr>
                 <w:rStyle w:val="ad"/>
@@ -820,7 +820,7 @@
               <w:rPr>
                 <w:webHidden/>
               </w:rPr>
-              <w:instrText xml:space="preserve"> PAGEREF _Toc182391816 \h </w:instrText>
+              <w:instrText xml:space="preserve"> PAGEREF _Toc183044362 \h </w:instrText>
             </w:r>
             <w:r>
               <w:rPr>
@@ -838,6 +838,74 @@
                 <w:webHidden/>
               </w:rPr>
               <w:t>5</w:t>
+            </w:r>
+            <w:r>
+              <w:rPr>
+                <w:webHidden/>
+              </w:rPr>
+              <w:fldChar w:fldCharType="end"/>
+            </w:r>
+          </w:hyperlink>
+        </w:p>
+        <w:p>
+          <w:pPr>
+            <w:pStyle w:val="21"/>
+            <w:rPr>
+              <w:rFonts w:asciiTheme="minorHAnsi" w:hAnsiTheme="minorHAnsi" w:cstheme="minorBidi"/>
+              <w:i w:val="0"/>
+              <w:iCs w:val="0"/>
+              <w:sz w:val="22"/>
+              <w:lang w:eastAsia="ru-RU"/>
+            </w:rPr>
+          </w:pPr>
+          <w:hyperlink w:anchor="_Toc183044363" w:history="1">
+            <w:r>
+              <w:rPr>
+                <w:rStyle w:val="ad"/>
+              </w:rPr>
+              <w:t>Дополнительно задание №5</w:t>
+            </w:r>
+            <w:r>
+              <w:rPr>
+                <w:rStyle w:val="ad"/>
+                <w:lang w:val="en-US"/>
+              </w:rPr>
+              <w:t>:</w:t>
+            </w:r>
+            <w:r>
+              <w:rPr>
+                <w:webHidden/>
+              </w:rPr>
+              <w:tab/>
+            </w:r>
+            <w:r>
+              <w:rPr>
+                <w:webHidden/>
+              </w:rPr>
+              <w:fldChar w:fldCharType="begin"/>
+            </w:r>
+            <w:r>
+              <w:rPr>
+                <w:webHidden/>
+              </w:rPr>
+              <w:instrText xml:space="preserve"> PAGEREF _Toc183044363 \h </w:instrText>
+            </w:r>
+            <w:r>
+              <w:rPr>
+                <w:webHidden/>
+              </w:rPr>
+            </w:r>
+            <w:r>
+              <w:rPr>
+                <w:webHidden/>
+              </w:rPr>
+              <w:fldChar w:fldCharType="separate"/>
+            </w:r>
+            <w:r>
+              <w:rPr>
+                <w:webHidden/>
+              </w:rPr>
+              <w:t>6</w:t>
             </w:r>
             <w:r>
               <w:rPr>
@@ -860,7 +928,7 @@
               <w:lang w:eastAsia="ru-RU"/>
             </w:rPr>
           </w:pPr>
-          <w:hyperlink w:anchor="_Toc182391817" w:history="1">
+          <w:hyperlink w:anchor="_Toc183044364" w:history="1">
             <w:r>
               <w:rPr>
                 <w:rStyle w:val="ad"/>
@@ -883,7 +951,7 @@
               <w:rPr>
                 <w:webHidden/>
               </w:rPr>
-              <w:instrText xml:space="preserve"> PAGEREF _Toc182391817 \h </w:instrText>
+              <w:instrText xml:space="preserve"> PAGEREF _Toc183044364 \h </w:instrText>
             </w:r>
             <w:r>
               <w:rPr>
@@ -923,7 +991,7 @@
               <w:lang w:eastAsia="ru-RU"/>
             </w:rPr>
           </w:pPr>
-          <w:hyperlink w:anchor="_Toc182391818" w:history="1">
+          <w:hyperlink w:anchor="_Toc183044365" w:history="1">
             <w:r>
               <w:rPr>
                 <w:rStyle w:val="ad"/>
@@ -946,7 +1014,7 @@
               <w:rPr>
                 <w:webHidden/>
               </w:rPr>
-              <w:instrText xml:space="preserve"> PAGEREF _Toc182391818 \h </w:instrText>
+              <w:instrText xml:space="preserve"> PAGEREF _Toc183044365 \h </w:instrText>
             </w:r>
             <w:r>
               <w:rPr>
@@ -1001,7 +1069,7 @@
           <w:szCs w:val="24"/>
         </w:rPr>
       </w:pPr>
-      <w:bookmarkStart w:id="0" w:name="_Toc182391810"/>
+      <w:bookmarkStart w:id="0" w:name="_Toc183044356"/>
       <w:r>
         <w:rPr>
           <w:szCs w:val="24"/>
@@ -1789,7 +1857,7 @@
         <w:spacing w:before="0" w:after="160"/>
         <w:ind w:firstLine="284"/>
       </w:pPr>
-      <w:bookmarkStart w:id="1" w:name="_Toc182391811"/>
+      <w:bookmarkStart w:id="1" w:name="_Toc183044357"/>
       <w:r>
         <w:rPr>
           <w:szCs w:val="24"/>
@@ -2024,7 +2092,7 @@
         <w:spacing w:before="0" w:after="160"/>
         <w:ind w:firstLine="284"/>
       </w:pPr>
-      <w:bookmarkStart w:id="2" w:name="_Toc182391812"/>
+      <w:bookmarkStart w:id="2" w:name="_Toc183044358"/>
       <w:r>
         <w:t>Дополнительн</w:t>
       </w:r>
@@ -2043,7 +2111,7 @@
       <w:pPr>
         <w:pStyle w:val="00"/>
       </w:pPr>
-      <w:bookmarkStart w:id="3" w:name="_Toc182391813"/>
+      <w:bookmarkStart w:id="3" w:name="_Toc183044359"/>
       <w:r>
         <w:t>Дополнительное з</w:t>
       </w:r>
@@ -2188,34 +2256,21 @@
       <w:r>
         <w:t xml:space="preserve">Рисунок </w:t>
       </w:r>
-      <w:r>
-        <w:fldChar w:fldCharType="begin"/>
-      </w:r>
-      <w:r>
-        <w:instrText xml:space="preserve"> SEQ Рисунок \* ARABIC </w:instrText>
-      </w:r>
-      <w:r>
-        <w:fldChar w:fldCharType="separate"/>
-      </w:r>
-      <w:r>
-        <w:rPr>
-          <w:noProof/>
-        </w:rPr>
-        <w:t>1</w:t>
-      </w:r>
-      <w:r>
-        <w:rPr>
-          <w:noProof/>
-        </w:rPr>
-        <w:fldChar w:fldCharType="end"/>
-      </w:r>
+      <w:fldSimple w:instr=" SEQ Рисунок \* ARABIC ">
+        <w:r>
+          <w:rPr>
+            <w:noProof/>
+          </w:rPr>
+          <w:t>1</w:t>
+        </w:r>
+      </w:fldSimple>
       <w:bookmarkEnd w:id="4"/>
     </w:p>
     <w:p>
       <w:pPr>
         <w:pStyle w:val="00"/>
       </w:pPr>
-      <w:bookmarkStart w:id="5" w:name="_Toc182391814"/>
+      <w:bookmarkStart w:id="5" w:name="_Toc183044360"/>
       <w:r>
         <w:t>Дополнительное задание №2:</w:t>
       </w:r>
@@ -2242,7 +2297,7 @@
       <w:pPr>
         <w:pStyle w:val="00"/>
       </w:pPr>
-      <w:bookmarkStart w:id="6" w:name="_Toc182391815"/>
+      <w:bookmarkStart w:id="6" w:name="_Toc183044361"/>
       <w:r>
         <w:t>Дополнительное задание №3:</w:t>
       </w:r>
@@ -2269,7 +2324,7 @@
       <w:pPr>
         <w:pStyle w:val="00"/>
       </w:pPr>
-      <w:bookmarkStart w:id="7" w:name="_Toc182391816"/>
+      <w:bookmarkStart w:id="7" w:name="_Toc183044362"/>
       <w:r>
         <w:t>Дополнительное задание №4:</w:t>
       </w:r>
@@ -2360,27 +2415,14 @@
       <w:r>
         <w:t xml:space="preserve">Рисунок </w:t>
       </w:r>
-      <w:r>
-        <w:fldChar w:fldCharType="begin"/>
-      </w:r>
-      <w:r>
-        <w:instrText xml:space="preserve"> SEQ Рисунок \* ARABIC </w:instrText>
-      </w:r>
-      <w:r>
-        <w:fldChar w:fldCharType="separate"/>
-      </w:r>
-      <w:r>
-        <w:rPr>
-          <w:noProof/>
-        </w:rPr>
-        <w:t>2</w:t>
-      </w:r>
-      <w:r>
-        <w:rPr>
-          <w:noProof/>
-        </w:rPr>
-        <w:fldChar w:fldCharType="end"/>
-      </w:r>
+      <w:fldSimple w:instr=" SEQ Рисунок \* ARABIC ">
+        <w:r>
+          <w:rPr>
+            <w:noProof/>
+          </w:rPr>
+          <w:t>2</w:t>
+        </w:r>
+      </w:fldSimple>
       <w:bookmarkEnd w:id="8"/>
     </w:p>
     <w:p>
@@ -2419,6 +2461,78 @@
       </w:r>
       <w:r>
         <w:t>крайне ограничена функциональность по сравнению с встроенными библиотеками.</w:t>
+      </w:r>
+    </w:p>
+    <w:p>
+      <w:pPr>
+        <w:pStyle w:val="00"/>
+        <w:rPr>
+          <w:lang w:val="en-US"/>
+        </w:rPr>
+      </w:pPr>
+      <w:bookmarkStart w:id="9" w:name="_Toc183044363"/>
+      <w:r>
+        <w:t>Дополнительно задание №5</w:t>
+      </w:r>
+      <w:r>
+        <w:rPr>
+          <w:lang w:val="en-US"/>
+        </w:rPr>
+        <w:t>:</w:t>
+      </w:r>
+      <w:bookmarkEnd w:id="9"/>
+    </w:p>
+    <w:p>
+      <w:pPr>
+        <w:ind w:firstLine="426"/>
+      </w:pPr>
+      <w:r>
+        <w:t xml:space="preserve">Язык </w:t>
+      </w:r>
+      <w:r>
+        <w:rPr>
+          <w:lang w:val="en-US"/>
+        </w:rPr>
+        <w:t>TOML</w:t>
+      </w:r>
+      <w:r>
+        <w:t xml:space="preserve"> </w:t>
+      </w:r>
+      <w:r>
+        <w:t>является мощным языком, обеспечивающим лёгкую читаемость как для человека, так и для компьютера.</w:t>
+      </w:r>
+      <w:r>
+        <w:t xml:space="preserve"> Одна из особенностей языка заключается в том, что в нём можно передавать ключам массивы данных.</w:t>
+      </w:r>
+      <w:r>
+        <w:t xml:space="preserve"> </w:t>
+      </w:r>
+      <w:r>
+        <w:t xml:space="preserve">Также </w:t>
+      </w:r>
+      <w:r>
+        <w:rPr>
+          <w:lang w:val="en-US"/>
+        </w:rPr>
+        <w:t>TOML</w:t>
+      </w:r>
+      <w:r>
+        <w:t xml:space="preserve"> п</w:t>
+      </w:r>
+      <w:r>
+        <w:t>озволяет создавать вложенные структуры.</w:t>
+      </w:r>
+      <w:r>
+        <w:t xml:space="preserve"> Часто этот язык используется для файлов ко</w:t>
+      </w:r>
+      <w:r>
+        <w:t>н</w:t>
+      </w:r>
+      <w:r>
+        <w:t>фигураци</w:t>
+      </w:r>
+      <w:r>
+        <w:t>й.</w:t>
       </w:r>
     </w:p>
     <w:p>
@@ -2430,11 +2544,11 @@
           <w:u w:val="single"/>
         </w:rPr>
       </w:pPr>
-      <w:bookmarkStart w:id="9" w:name="_Toc182391817"/>
+      <w:bookmarkStart w:id="10" w:name="_Toc183044364"/>
       <w:r>
         <w:t>Заключение</w:t>
       </w:r>
-      <w:bookmarkEnd w:id="9"/>
+      <w:bookmarkEnd w:id="10"/>
     </w:p>
     <w:p>
       <w:pPr>
@@ -2506,11 +2620,11 @@
         <w:spacing w:before="0" w:after="160"/>
         <w:ind w:firstLine="284"/>
       </w:pPr>
-      <w:bookmarkStart w:id="10" w:name="_Toc182391818"/>
+      <w:bookmarkStart w:id="11" w:name="_Toc183044365"/>
       <w:r>
         <w:t>Источники</w:t>
       </w:r>
-      <w:bookmarkEnd w:id="10"/>
+      <w:bookmarkEnd w:id="11"/>
     </w:p>
     <w:p>
       <w:pPr>
@@ -2661,10 +2775,7 @@
         <w:jc w:val="left"/>
       </w:pPr>
       <w:r>
-        <w:t>Что такое XML</w:t>
-      </w:r>
-      <w:r>
-        <w:t xml:space="preserve"> - </w:t>
+        <w:t xml:space="preserve">Что такое XML - </w:t>
       </w:r>
       <w:hyperlink r:id="rId14" w:history="1">
         <w:r>
@@ -2749,10 +2860,7 @@
         <w:jc w:val="left"/>
       </w:pPr>
       <w:r>
-        <w:t>YAML за 5 минут: синтаксис и основные возможности</w:t>
-      </w:r>
-      <w:r>
-        <w:t xml:space="preserve"> - </w:t>
+        <w:t xml:space="preserve">YAML за 5 минут: синтаксис и основные возможности - </w:t>
       </w:r>
       <w:hyperlink r:id="rId15" w:history="1">
         <w:r>

</xml_diff>